<commit_message>
adicionadas prints das APIs
</commit_message>
<xml_diff>
--- a/ProjFinal_IOT_21264_24179.docx
+++ b/ProjFinal_IOT_21264_24179.docx
@@ -3327,9 +3327,9 @@
           <w:szCs w:val="24"/>
           <w:lang w:val="pt-PT"/>
         </w:rPr>
-        <w:t>get_</w:t>
-      </w:r>
-      <w:proofErr w:type="gramStart"/>
+        <w:t>get_connection</w:t>
+      </w:r>
+      <w:proofErr w:type="spellEnd"/>
       <w:r>
         <w:rPr>
           <w:i/>
@@ -3337,27 +3337,7 @@
           <w:szCs w:val="24"/>
           <w:lang w:val="pt-PT"/>
         </w:rPr>
-        <w:t>connection</w:t>
-      </w:r>
-      <w:proofErr w:type="spellEnd"/>
-      <w:r>
-        <w:rPr>
-          <w:i/>
-          <w:sz w:val="24"/>
-          <w:szCs w:val="24"/>
-          <w:lang w:val="pt-PT"/>
-        </w:rPr>
-        <w:t>(</w:t>
-      </w:r>
-      <w:proofErr w:type="gramEnd"/>
-      <w:r>
-        <w:rPr>
-          <w:i/>
-          <w:sz w:val="24"/>
-          <w:szCs w:val="24"/>
-          <w:lang w:val="pt-PT"/>
-        </w:rPr>
-        <w:t>)</w:t>
+        <w:t>()</w:t>
       </w:r>
       <w:r>
         <w:rPr>
@@ -7787,7 +7767,6 @@
         <w:t xml:space="preserve"> Pi Pico W, os dados vêm separados por “/” como dito previamente, isto é útil porque ao receber uma mensagem é feito um </w:t>
       </w:r>
       <w:proofErr w:type="spellStart"/>
-      <w:proofErr w:type="gramStart"/>
       <w:r>
         <w:rPr>
           <w:sz w:val="24"/>
@@ -7803,16 +7782,7 @@
           <w:szCs w:val="24"/>
           <w:lang w:val="pt-PT"/>
         </w:rPr>
-        <w:t>(</w:t>
-      </w:r>
-      <w:proofErr w:type="gramEnd"/>
-      <w:r>
-        <w:rPr>
-          <w:sz w:val="24"/>
-          <w:szCs w:val="24"/>
-          <w:lang w:val="pt-PT"/>
-        </w:rPr>
-        <w:t xml:space="preserve">) da mesma através de “/” o que dividirá a mensagem em temperatura, humidade, pressão e o estado do led. Com estes valores são </w:t>
+        <w:t xml:space="preserve">() da mesma através de “/” o que dividirá a mensagem em temperatura, humidade, pressão e o estado do led. Com estes valores são </w:t>
       </w:r>
       <w:proofErr w:type="spellStart"/>
       <w:r>
@@ -7905,7 +7875,6 @@
         <w:t xml:space="preserve"> através do </w:t>
       </w:r>
       <w:proofErr w:type="spellStart"/>
-      <w:proofErr w:type="gramStart"/>
       <w:r>
         <w:rPr>
           <w:sz w:val="24"/>
@@ -7915,7 +7884,6 @@
         <w:t>io.emit</w:t>
       </w:r>
       <w:proofErr w:type="spellEnd"/>
-      <w:proofErr w:type="gramEnd"/>
       <w:r>
         <w:rPr>
           <w:sz w:val="24"/>
@@ -8303,7 +8271,6 @@
         <w:t xml:space="preserve">foi demonstrado que o </w:t>
       </w:r>
       <w:proofErr w:type="spellStart"/>
-      <w:proofErr w:type="gramStart"/>
       <w:r>
         <w:rPr>
           <w:color w:val="000000" w:themeColor="text1"/>
@@ -8314,7 +8281,6 @@
         <w:t>io.emit</w:t>
       </w:r>
       <w:proofErr w:type="spellEnd"/>
-      <w:proofErr w:type="gramEnd"/>
       <w:r>
         <w:rPr>
           <w:color w:val="000000" w:themeColor="text1"/>
@@ -10574,6 +10540,901 @@
     </w:p>
     <w:p>
       <w:pPr>
+        <w:jc w:val="both"/>
+        <w:rPr>
+          <w:sz w:val="24"/>
+          <w:szCs w:val="24"/>
+          <w:lang w:val="pt-PT"/>
+        </w:rPr>
+      </w:pPr>
+      <w:r>
+        <w:rPr>
+          <w:sz w:val="24"/>
+          <w:szCs w:val="24"/>
+          <w:lang w:val="pt-PT"/>
+        </w:rPr>
+        <w:t xml:space="preserve">Ao aceder ao </w:t>
+      </w:r>
+      <w:proofErr w:type="spellStart"/>
+      <w:r>
+        <w:rPr>
+          <w:sz w:val="24"/>
+          <w:szCs w:val="24"/>
+          <w:lang w:val="pt-PT"/>
+        </w:rPr>
+        <w:t>endpoint</w:t>
+      </w:r>
+      <w:proofErr w:type="spellEnd"/>
+      <w:r>
+        <w:rPr>
+          <w:sz w:val="24"/>
+          <w:szCs w:val="24"/>
+          <w:lang w:val="pt-PT"/>
+        </w:rPr>
+        <w:t xml:space="preserve"> “/</w:t>
+      </w:r>
+      <w:proofErr w:type="spellStart"/>
+      <w:r>
+        <w:rPr>
+          <w:sz w:val="24"/>
+          <w:szCs w:val="24"/>
+          <w:lang w:val="pt-PT"/>
+        </w:rPr>
+        <w:t>api</w:t>
+      </w:r>
+      <w:proofErr w:type="spellEnd"/>
+      <w:r>
+        <w:rPr>
+          <w:sz w:val="24"/>
+          <w:szCs w:val="24"/>
+          <w:lang w:val="pt-PT"/>
+        </w:rPr>
+        <w:t>/</w:t>
+      </w:r>
+      <w:proofErr w:type="spellStart"/>
+      <w:r>
+        <w:rPr>
+          <w:sz w:val="24"/>
+          <w:szCs w:val="24"/>
+          <w:lang w:val="pt-PT"/>
+        </w:rPr>
+        <w:t>temperature</w:t>
+      </w:r>
+      <w:proofErr w:type="spellEnd"/>
+      <w:r>
+        <w:rPr>
+          <w:sz w:val="24"/>
+          <w:szCs w:val="24"/>
+          <w:lang w:val="pt-PT"/>
+        </w:rPr>
+        <w:t xml:space="preserve">” o utilizador recebe o último valor da temperatura lido pelo sensor, </w:t>
+      </w:r>
+      <w:r>
+        <w:rPr>
+          <w:b/>
+          <w:bCs/>
+          <w:i/>
+          <w:iCs/>
+          <w:sz w:val="24"/>
+          <w:szCs w:val="24"/>
+          <w:lang w:val="pt-PT"/>
+        </w:rPr>
+        <w:t>Figura 33</w:t>
+      </w:r>
+      <w:r>
+        <w:rPr>
+          <w:sz w:val="24"/>
+          <w:szCs w:val="24"/>
+          <w:lang w:val="pt-PT"/>
+        </w:rPr>
+        <w:t>.</w:t>
+      </w:r>
+    </w:p>
+    <w:p>
+      <w:pPr>
+        <w:keepNext/>
+        <w:jc w:val="center"/>
+        <w:rPr>
+          <w:sz w:val="24"/>
+          <w:szCs w:val="24"/>
+        </w:rPr>
+      </w:pPr>
+      <w:r>
+        <w:rPr>
+          <w:sz w:val="28"/>
+          <w:szCs w:val="28"/>
+          <w:lang w:val="pt-PT"/>
+        </w:rPr>
+        <w:drawing>
+          <wp:inline distT="0" distB="0" distL="0" distR="0" wp14:anchorId="3766AE42" wp14:editId="2D71BE37">
+            <wp:extent cx="2886075" cy="1094460"/>
+            <wp:effectExtent l="0" t="0" r="0" b="0"/>
+            <wp:docPr id="8246925" name="Imagem 1" descr="Uma imagem com texto, captura de ecrã, Tipo de letra, software&#10;&#10;Descrição gerada automaticamente"/>
+            <wp:cNvGraphicFramePr>
+              <a:graphicFrameLocks xmlns:a="http://schemas.openxmlformats.org/drawingml/2006/main" noChangeAspect="1"/>
+            </wp:cNvGraphicFramePr>
+            <a:graphic xmlns:a="http://schemas.openxmlformats.org/drawingml/2006/main">
+              <a:graphicData uri="http://schemas.openxmlformats.org/drawingml/2006/picture">
+                <pic:pic xmlns:pic="http://schemas.openxmlformats.org/drawingml/2006/picture">
+                  <pic:nvPicPr>
+                    <pic:cNvPr id="8246925" name="Imagem 1" descr="Uma imagem com texto, captura de ecrã, Tipo de letra, software&#10;&#10;Descrição gerada automaticamente"/>
+                    <pic:cNvPicPr/>
+                  </pic:nvPicPr>
+                  <pic:blipFill>
+                    <a:blip r:embed="rId44"/>
+                    <a:stretch>
+                      <a:fillRect/>
+                    </a:stretch>
+                  </pic:blipFill>
+                  <pic:spPr>
+                    <a:xfrm>
+                      <a:off x="0" y="0"/>
+                      <a:ext cx="2915463" cy="1105605"/>
+                    </a:xfrm>
+                    <a:prstGeom prst="rect">
+                      <a:avLst/>
+                    </a:prstGeom>
+                  </pic:spPr>
+                </pic:pic>
+              </a:graphicData>
+            </a:graphic>
+          </wp:inline>
+        </w:drawing>
+      </w:r>
+    </w:p>
+    <w:p>
+      <w:pPr>
+        <w:pStyle w:val="Legenda"/>
+        <w:jc w:val="center"/>
+        <w:rPr>
+          <w:sz w:val="20"/>
+          <w:szCs w:val="20"/>
+          <w:lang w:val="pt-PT"/>
+        </w:rPr>
+      </w:pPr>
+      <w:r>
+        <w:rPr>
+          <w:sz w:val="20"/>
+          <w:szCs w:val="20"/>
+          <w:lang w:val="pt-PT"/>
+        </w:rPr>
+        <w:t xml:space="preserve">Figura </w:t>
+      </w:r>
+      <w:r>
+        <w:rPr>
+          <w:sz w:val="20"/>
+          <w:szCs w:val="20"/>
+        </w:rPr>
+        <w:fldChar w:fldCharType="begin"/>
+      </w:r>
+      <w:r>
+        <w:rPr>
+          <w:sz w:val="20"/>
+          <w:szCs w:val="20"/>
+          <w:lang w:val="pt-PT"/>
+        </w:rPr>
+        <w:instrText xml:space="preserve"> SEQ Figura \* ARABIC </w:instrText>
+      </w:r>
+      <w:r>
+        <w:rPr>
+          <w:sz w:val="20"/>
+          <w:szCs w:val="20"/>
+        </w:rPr>
+        <w:fldChar w:fldCharType="separate"/>
+      </w:r>
+      <w:r>
+        <w:rPr>
+          <w:noProof/>
+          <w:sz w:val="20"/>
+          <w:szCs w:val="20"/>
+          <w:lang w:val="pt-PT"/>
+        </w:rPr>
+        <w:t>33</w:t>
+      </w:r>
+      <w:r>
+        <w:rPr>
+          <w:sz w:val="20"/>
+          <w:szCs w:val="20"/>
+        </w:rPr>
+        <w:fldChar w:fldCharType="end"/>
+      </w:r>
+      <w:r>
+        <w:rPr>
+          <w:sz w:val="20"/>
+          <w:szCs w:val="20"/>
+          <w:lang w:val="pt-PT"/>
+        </w:rPr>
+        <w:t xml:space="preserve"> - API </w:t>
+      </w:r>
+      <w:proofErr w:type="spellStart"/>
+      <w:r>
+        <w:rPr>
+          <w:sz w:val="20"/>
+          <w:szCs w:val="20"/>
+          <w:lang w:val="pt-PT"/>
+        </w:rPr>
+        <w:t>endpoint</w:t>
+      </w:r>
+      <w:proofErr w:type="spellEnd"/>
+      <w:r>
+        <w:rPr>
+          <w:sz w:val="20"/>
+          <w:szCs w:val="20"/>
+          <w:lang w:val="pt-PT"/>
+        </w:rPr>
+        <w:t xml:space="preserve">, </w:t>
+      </w:r>
+      <w:proofErr w:type="spellStart"/>
+      <w:r>
+        <w:rPr>
+          <w:sz w:val="20"/>
+          <w:szCs w:val="20"/>
+          <w:lang w:val="pt-PT"/>
+        </w:rPr>
+        <w:t>temperature</w:t>
+      </w:r>
+      <w:proofErr w:type="spellEnd"/>
+    </w:p>
+    <w:p>
+      <w:pPr>
+        <w:jc w:val="both"/>
+        <w:rPr>
+          <w:sz w:val="24"/>
+          <w:szCs w:val="24"/>
+          <w:lang w:val="pt-PT"/>
+        </w:rPr>
+      </w:pPr>
+      <w:r>
+        <w:rPr>
+          <w:sz w:val="24"/>
+          <w:szCs w:val="24"/>
+          <w:lang w:val="pt-PT"/>
+        </w:rPr>
+        <w:t>Ao aceder ao endpoint “</w:t>
+      </w:r>
+      <w:proofErr w:type="spellStart"/>
+      <w:r>
+        <w:rPr>
+          <w:sz w:val="24"/>
+          <w:szCs w:val="24"/>
+          <w:lang w:val="pt-PT"/>
+        </w:rPr>
+        <w:t>api</w:t>
+      </w:r>
+      <w:proofErr w:type="spellEnd"/>
+      <w:r>
+        <w:rPr>
+          <w:sz w:val="24"/>
+          <w:szCs w:val="24"/>
+          <w:lang w:val="pt-PT"/>
+        </w:rPr>
+        <w:t>/</w:t>
+      </w:r>
+      <w:proofErr w:type="spellStart"/>
+      <w:r>
+        <w:rPr>
+          <w:sz w:val="24"/>
+          <w:szCs w:val="24"/>
+          <w:lang w:val="pt-PT"/>
+        </w:rPr>
+        <w:t>pressure</w:t>
+      </w:r>
+      <w:proofErr w:type="spellEnd"/>
+      <w:r>
+        <w:rPr>
+          <w:sz w:val="24"/>
+          <w:szCs w:val="24"/>
+          <w:lang w:val="pt-PT"/>
+        </w:rPr>
+        <w:t xml:space="preserve">” o utilizador recebe o último valor da pressão lido pelo sensor, </w:t>
+      </w:r>
+      <w:r>
+        <w:rPr>
+          <w:b/>
+          <w:bCs/>
+          <w:i/>
+          <w:iCs/>
+          <w:sz w:val="24"/>
+          <w:szCs w:val="24"/>
+          <w:lang w:val="pt-PT"/>
+        </w:rPr>
+        <w:t>Figura 34</w:t>
+      </w:r>
+      <w:r>
+        <w:rPr>
+          <w:sz w:val="24"/>
+          <w:szCs w:val="24"/>
+          <w:lang w:val="pt-PT"/>
+        </w:rPr>
+        <w:t>.</w:t>
+      </w:r>
+    </w:p>
+    <w:p>
+      <w:pPr>
+        <w:keepNext/>
+        <w:jc w:val="center"/>
+      </w:pPr>
+      <w:r>
+        <w:rPr>
+          <w:noProof/>
+        </w:rPr>
+        <w:drawing>
+          <wp:inline distT="0" distB="0" distL="0" distR="0" wp14:anchorId="215FEE1E" wp14:editId="4E6BB97F">
+            <wp:extent cx="2571750" cy="1217440"/>
+            <wp:effectExtent l="0" t="0" r="0" b="1905"/>
+            <wp:docPr id="615827474" name="Imagem 1" descr="Uma imagem com texto, captura de ecrã, Tipo de letra, software&#10;&#10;Descrição gerada automaticamente"/>
+            <wp:cNvGraphicFramePr>
+              <a:graphicFrameLocks xmlns:a="http://schemas.openxmlformats.org/drawingml/2006/main" noChangeAspect="1"/>
+            </wp:cNvGraphicFramePr>
+            <a:graphic xmlns:a="http://schemas.openxmlformats.org/drawingml/2006/main">
+              <a:graphicData uri="http://schemas.openxmlformats.org/drawingml/2006/picture">
+                <pic:pic xmlns:pic="http://schemas.openxmlformats.org/drawingml/2006/picture">
+                  <pic:nvPicPr>
+                    <pic:cNvPr id="615827474" name="Imagem 1" descr="Uma imagem com texto, captura de ecrã, Tipo de letra, software&#10;&#10;Descrição gerada automaticamente"/>
+                    <pic:cNvPicPr/>
+                  </pic:nvPicPr>
+                  <pic:blipFill>
+                    <a:blip r:embed="rId45"/>
+                    <a:stretch>
+                      <a:fillRect/>
+                    </a:stretch>
+                  </pic:blipFill>
+                  <pic:spPr>
+                    <a:xfrm>
+                      <a:off x="0" y="0"/>
+                      <a:ext cx="2622849" cy="1241630"/>
+                    </a:xfrm>
+                    <a:prstGeom prst="rect">
+                      <a:avLst/>
+                    </a:prstGeom>
+                  </pic:spPr>
+                </pic:pic>
+              </a:graphicData>
+            </a:graphic>
+          </wp:inline>
+        </w:drawing>
+      </w:r>
+    </w:p>
+    <w:p>
+      <w:pPr>
+        <w:pStyle w:val="Legenda"/>
+        <w:jc w:val="center"/>
+        <w:rPr>
+          <w:sz w:val="28"/>
+          <w:szCs w:val="28"/>
+          <w:lang w:val="pt-PT"/>
+        </w:rPr>
+      </w:pPr>
+      <w:r>
+        <w:rPr>
+          <w:sz w:val="20"/>
+          <w:szCs w:val="20"/>
+          <w:lang w:val="pt-PT"/>
+        </w:rPr>
+        <w:t xml:space="preserve">Figura </w:t>
+      </w:r>
+      <w:r>
+        <w:rPr>
+          <w:sz w:val="20"/>
+          <w:szCs w:val="20"/>
+        </w:rPr>
+        <w:fldChar w:fldCharType="begin"/>
+      </w:r>
+      <w:r>
+        <w:rPr>
+          <w:sz w:val="20"/>
+          <w:szCs w:val="20"/>
+          <w:lang w:val="pt-PT"/>
+        </w:rPr>
+        <w:instrText xml:space="preserve"> SEQ Figura \* ARABIC </w:instrText>
+      </w:r>
+      <w:r>
+        <w:rPr>
+          <w:sz w:val="20"/>
+          <w:szCs w:val="20"/>
+        </w:rPr>
+        <w:fldChar w:fldCharType="separate"/>
+      </w:r>
+      <w:r>
+        <w:rPr>
+          <w:noProof/>
+          <w:sz w:val="20"/>
+          <w:szCs w:val="20"/>
+          <w:lang w:val="pt-PT"/>
+        </w:rPr>
+        <w:t>34</w:t>
+      </w:r>
+      <w:r>
+        <w:rPr>
+          <w:sz w:val="20"/>
+          <w:szCs w:val="20"/>
+        </w:rPr>
+        <w:fldChar w:fldCharType="end"/>
+      </w:r>
+      <w:r>
+        <w:rPr>
+          <w:sz w:val="20"/>
+          <w:szCs w:val="20"/>
+          <w:lang w:val="pt-PT"/>
+        </w:rPr>
+        <w:t xml:space="preserve"> - API </w:t>
+      </w:r>
+      <w:proofErr w:type="spellStart"/>
+      <w:r>
+        <w:rPr>
+          <w:sz w:val="20"/>
+          <w:szCs w:val="20"/>
+          <w:lang w:val="pt-PT"/>
+        </w:rPr>
+        <w:t>endpoint</w:t>
+      </w:r>
+      <w:proofErr w:type="spellEnd"/>
+      <w:r>
+        <w:rPr>
+          <w:sz w:val="20"/>
+          <w:szCs w:val="20"/>
+          <w:lang w:val="pt-PT"/>
+        </w:rPr>
+        <w:t xml:space="preserve">, </w:t>
+      </w:r>
+      <w:proofErr w:type="spellStart"/>
+      <w:r>
+        <w:rPr>
+          <w:sz w:val="20"/>
+          <w:szCs w:val="20"/>
+          <w:lang w:val="pt-PT"/>
+        </w:rPr>
+        <w:t>pressure</w:t>
+      </w:r>
+      <w:proofErr w:type="spellEnd"/>
+    </w:p>
+    <w:p>
+      <w:pPr>
+        <w:jc w:val="both"/>
+        <w:rPr>
+          <w:sz w:val="24"/>
+          <w:szCs w:val="24"/>
+          <w:lang w:val="pt-PT"/>
+        </w:rPr>
+      </w:pPr>
+      <w:r>
+        <w:rPr>
+          <w:sz w:val="24"/>
+          <w:szCs w:val="24"/>
+          <w:lang w:val="pt-PT"/>
+        </w:rPr>
+        <w:t xml:space="preserve">Ao aceder ao </w:t>
+      </w:r>
+      <w:proofErr w:type="spellStart"/>
+      <w:r>
+        <w:rPr>
+          <w:sz w:val="24"/>
+          <w:szCs w:val="24"/>
+          <w:lang w:val="pt-PT"/>
+        </w:rPr>
+        <w:t>endpoint</w:t>
+      </w:r>
+      <w:proofErr w:type="spellEnd"/>
+      <w:r>
+        <w:rPr>
+          <w:sz w:val="24"/>
+          <w:szCs w:val="24"/>
+          <w:lang w:val="pt-PT"/>
+        </w:rPr>
+        <w:t xml:space="preserve"> “/</w:t>
+      </w:r>
+      <w:proofErr w:type="spellStart"/>
+      <w:r>
+        <w:rPr>
+          <w:sz w:val="24"/>
+          <w:szCs w:val="24"/>
+          <w:lang w:val="pt-PT"/>
+        </w:rPr>
+        <w:t>api</w:t>
+      </w:r>
+      <w:proofErr w:type="spellEnd"/>
+      <w:r>
+        <w:rPr>
+          <w:sz w:val="24"/>
+          <w:szCs w:val="24"/>
+          <w:lang w:val="pt-PT"/>
+        </w:rPr>
+        <w:t>/</w:t>
+      </w:r>
+      <w:proofErr w:type="spellStart"/>
+      <w:r>
+        <w:rPr>
+          <w:sz w:val="24"/>
+          <w:szCs w:val="24"/>
+          <w:lang w:val="pt-PT"/>
+        </w:rPr>
+        <w:t>humidity</w:t>
+      </w:r>
+      <w:proofErr w:type="spellEnd"/>
+      <w:r>
+        <w:rPr>
+          <w:sz w:val="24"/>
+          <w:szCs w:val="24"/>
+          <w:lang w:val="pt-PT"/>
+        </w:rPr>
+        <w:t xml:space="preserve">” o utilizador recebe o último valor da humidade lido pelo sensor, </w:t>
+      </w:r>
+      <w:r>
+        <w:rPr>
+          <w:b/>
+          <w:bCs/>
+          <w:i/>
+          <w:iCs/>
+          <w:sz w:val="24"/>
+          <w:szCs w:val="24"/>
+          <w:lang w:val="pt-PT"/>
+        </w:rPr>
+        <w:t>Figura 35</w:t>
+      </w:r>
+      <w:r>
+        <w:rPr>
+          <w:sz w:val="24"/>
+          <w:szCs w:val="24"/>
+          <w:lang w:val="pt-PT"/>
+        </w:rPr>
+        <w:t>.</w:t>
+      </w:r>
+    </w:p>
+    <w:p>
+      <w:pPr>
+        <w:keepNext/>
+        <w:jc w:val="center"/>
+      </w:pPr>
+      <w:r>
+        <w:rPr>
+          <w:noProof/>
+        </w:rPr>
+        <w:drawing>
+          <wp:inline distT="0" distB="0" distL="0" distR="0" wp14:anchorId="1D29669C" wp14:editId="2C1BCB02">
+            <wp:extent cx="2686050" cy="1260029"/>
+            <wp:effectExtent l="0" t="0" r="0" b="0"/>
+            <wp:docPr id="1763816208" name="Imagem 1" descr="Uma imagem com texto, captura de ecrã, Tipo de letra, software&#10;&#10;Descrição gerada automaticamente"/>
+            <wp:cNvGraphicFramePr>
+              <a:graphicFrameLocks xmlns:a="http://schemas.openxmlformats.org/drawingml/2006/main" noChangeAspect="1"/>
+            </wp:cNvGraphicFramePr>
+            <a:graphic xmlns:a="http://schemas.openxmlformats.org/drawingml/2006/main">
+              <a:graphicData uri="http://schemas.openxmlformats.org/drawingml/2006/picture">
+                <pic:pic xmlns:pic="http://schemas.openxmlformats.org/drawingml/2006/picture">
+                  <pic:nvPicPr>
+                    <pic:cNvPr id="1763816208" name="Imagem 1" descr="Uma imagem com texto, captura de ecrã, Tipo de letra, software&#10;&#10;Descrição gerada automaticamente"/>
+                    <pic:cNvPicPr/>
+                  </pic:nvPicPr>
+                  <pic:blipFill>
+                    <a:blip r:embed="rId46"/>
+                    <a:stretch>
+                      <a:fillRect/>
+                    </a:stretch>
+                  </pic:blipFill>
+                  <pic:spPr>
+                    <a:xfrm>
+                      <a:off x="0" y="0"/>
+                      <a:ext cx="2721421" cy="1276621"/>
+                    </a:xfrm>
+                    <a:prstGeom prst="rect">
+                      <a:avLst/>
+                    </a:prstGeom>
+                  </pic:spPr>
+                </pic:pic>
+              </a:graphicData>
+            </a:graphic>
+          </wp:inline>
+        </w:drawing>
+      </w:r>
+    </w:p>
+    <w:p>
+      <w:pPr>
+        <w:pStyle w:val="Legenda"/>
+        <w:jc w:val="center"/>
+        <w:rPr>
+          <w:sz w:val="20"/>
+          <w:szCs w:val="20"/>
+          <w:lang w:val="pt-PT"/>
+        </w:rPr>
+      </w:pPr>
+      <w:r>
+        <w:rPr>
+          <w:sz w:val="20"/>
+          <w:szCs w:val="20"/>
+          <w:lang w:val="pt-PT"/>
+        </w:rPr>
+        <w:t xml:space="preserve">Figura </w:t>
+      </w:r>
+      <w:r>
+        <w:rPr>
+          <w:sz w:val="20"/>
+          <w:szCs w:val="20"/>
+        </w:rPr>
+        <w:fldChar w:fldCharType="begin"/>
+      </w:r>
+      <w:r>
+        <w:rPr>
+          <w:sz w:val="20"/>
+          <w:szCs w:val="20"/>
+          <w:lang w:val="pt-PT"/>
+        </w:rPr>
+        <w:instrText xml:space="preserve"> SEQ Figura \* ARABIC </w:instrText>
+      </w:r>
+      <w:r>
+        <w:rPr>
+          <w:sz w:val="20"/>
+          <w:szCs w:val="20"/>
+        </w:rPr>
+        <w:fldChar w:fldCharType="separate"/>
+      </w:r>
+      <w:r>
+        <w:rPr>
+          <w:noProof/>
+          <w:sz w:val="20"/>
+          <w:szCs w:val="20"/>
+          <w:lang w:val="pt-PT"/>
+        </w:rPr>
+        <w:t>35</w:t>
+      </w:r>
+      <w:r>
+        <w:rPr>
+          <w:sz w:val="20"/>
+          <w:szCs w:val="20"/>
+        </w:rPr>
+        <w:fldChar w:fldCharType="end"/>
+      </w:r>
+      <w:r>
+        <w:rPr>
+          <w:sz w:val="20"/>
+          <w:szCs w:val="20"/>
+          <w:lang w:val="pt-PT"/>
+        </w:rPr>
+        <w:t xml:space="preserve"> - API </w:t>
+      </w:r>
+      <w:proofErr w:type="spellStart"/>
+      <w:r>
+        <w:rPr>
+          <w:sz w:val="20"/>
+          <w:szCs w:val="20"/>
+          <w:lang w:val="pt-PT"/>
+        </w:rPr>
+        <w:t>endpoint</w:t>
+      </w:r>
+      <w:proofErr w:type="spellEnd"/>
+      <w:r>
+        <w:rPr>
+          <w:sz w:val="20"/>
+          <w:szCs w:val="20"/>
+          <w:lang w:val="pt-PT"/>
+        </w:rPr>
+        <w:t>, humidity</w:t>
+      </w:r>
+    </w:p>
+    <w:p>
+      <w:pPr>
+        <w:keepNext/>
+        <w:jc w:val="both"/>
+        <w:rPr>
+          <w:noProof/>
+          <w:sz w:val="24"/>
+          <w:szCs w:val="24"/>
+          <w:lang w:val="pt-PT"/>
+        </w:rPr>
+      </w:pPr>
+      <w:r>
+        <w:rPr>
+          <w:sz w:val="24"/>
+          <w:szCs w:val="24"/>
+          <w:lang w:val="pt-PT"/>
+        </w:rPr>
+        <w:t xml:space="preserve">Por fim, o </w:t>
+      </w:r>
+      <w:proofErr w:type="spellStart"/>
+      <w:r>
+        <w:rPr>
+          <w:sz w:val="24"/>
+          <w:szCs w:val="24"/>
+          <w:lang w:val="pt-PT"/>
+        </w:rPr>
+        <w:t>endpoint</w:t>
+      </w:r>
+      <w:proofErr w:type="spellEnd"/>
+      <w:r>
+        <w:rPr>
+          <w:sz w:val="24"/>
+          <w:szCs w:val="24"/>
+          <w:lang w:val="pt-PT"/>
+        </w:rPr>
+        <w:t xml:space="preserve"> “/</w:t>
+      </w:r>
+      <w:proofErr w:type="spellStart"/>
+      <w:r>
+        <w:rPr>
+          <w:sz w:val="24"/>
+          <w:szCs w:val="24"/>
+          <w:lang w:val="pt-PT"/>
+        </w:rPr>
+        <w:t>api</w:t>
+      </w:r>
+      <w:proofErr w:type="spellEnd"/>
+      <w:r>
+        <w:rPr>
+          <w:sz w:val="24"/>
+          <w:szCs w:val="24"/>
+          <w:lang w:val="pt-PT"/>
+        </w:rPr>
+        <w:t>/</w:t>
+      </w:r>
+      <w:proofErr w:type="spellStart"/>
+      <w:r>
+        <w:rPr>
+          <w:sz w:val="24"/>
+          <w:szCs w:val="24"/>
+          <w:lang w:val="pt-PT"/>
+        </w:rPr>
+        <w:t>ledState</w:t>
+      </w:r>
+      <w:proofErr w:type="spellEnd"/>
+      <w:r>
+        <w:rPr>
+          <w:sz w:val="24"/>
+          <w:szCs w:val="24"/>
+          <w:lang w:val="pt-PT"/>
+        </w:rPr>
+        <w:t>” permite ao utilizador ver se o LED está ligado ou desligado.</w:t>
+      </w:r>
+      <w:r>
+        <w:rPr>
+          <w:noProof/>
+          <w:sz w:val="24"/>
+          <w:szCs w:val="24"/>
+          <w:lang w:val="pt-PT"/>
+        </w:rPr>
+        <w:t xml:space="preserve"> </w:t>
+      </w:r>
+    </w:p>
+    <w:p>
+      <w:pPr>
+        <w:keepNext/>
+        <w:jc w:val="center"/>
+        <w:rPr>
+          <w:sz w:val="24"/>
+          <w:szCs w:val="24"/>
+        </w:rPr>
+      </w:pPr>
+      <w:r>
+        <w:rPr>
+          <w:noProof/>
+        </w:rPr>
+        <w:drawing>
+          <wp:inline distT="0" distB="0" distL="0" distR="0" wp14:anchorId="63A7A9C1" wp14:editId="0D5FC564">
+            <wp:extent cx="2610747" cy="1257300"/>
+            <wp:effectExtent l="0" t="0" r="0" b="0"/>
+            <wp:docPr id="326769971" name="Imagem 1" descr="Uma imagem com texto, captura de ecrã, Tipo de letra, software&#10;&#10;Descrição gerada automaticamente"/>
+            <wp:cNvGraphicFramePr>
+              <a:graphicFrameLocks xmlns:a="http://schemas.openxmlformats.org/drawingml/2006/main" noChangeAspect="1"/>
+            </wp:cNvGraphicFramePr>
+            <a:graphic xmlns:a="http://schemas.openxmlformats.org/drawingml/2006/main">
+              <a:graphicData uri="http://schemas.openxmlformats.org/drawingml/2006/picture">
+                <pic:pic xmlns:pic="http://schemas.openxmlformats.org/drawingml/2006/picture">
+                  <pic:nvPicPr>
+                    <pic:cNvPr id="326769971" name="Imagem 1" descr="Uma imagem com texto, captura de ecrã, Tipo de letra, software&#10;&#10;Descrição gerada automaticamente"/>
+                    <pic:cNvPicPr/>
+                  </pic:nvPicPr>
+                  <pic:blipFill>
+                    <a:blip r:embed="rId47"/>
+                    <a:stretch>
+                      <a:fillRect/>
+                    </a:stretch>
+                  </pic:blipFill>
+                  <pic:spPr>
+                    <a:xfrm>
+                      <a:off x="0" y="0"/>
+                      <a:ext cx="2626134" cy="1264710"/>
+                    </a:xfrm>
+                    <a:prstGeom prst="rect">
+                      <a:avLst/>
+                    </a:prstGeom>
+                  </pic:spPr>
+                </pic:pic>
+              </a:graphicData>
+            </a:graphic>
+          </wp:inline>
+        </w:drawing>
+      </w:r>
+    </w:p>
+    <w:p>
+      <w:pPr>
+        <w:pStyle w:val="Legenda"/>
+        <w:jc w:val="center"/>
+        <w:rPr>
+          <w:lang w:val="pt-PT"/>
+        </w:rPr>
+      </w:pPr>
+      <w:r>
+        <w:rPr>
+          <w:sz w:val="20"/>
+          <w:szCs w:val="20"/>
+          <w:lang w:val="pt-PT"/>
+        </w:rPr>
+        <w:t xml:space="preserve">Figura </w:t>
+      </w:r>
+      <w:r>
+        <w:rPr>
+          <w:sz w:val="20"/>
+          <w:szCs w:val="20"/>
+        </w:rPr>
+        <w:fldChar w:fldCharType="begin"/>
+      </w:r>
+      <w:r>
+        <w:rPr>
+          <w:sz w:val="20"/>
+          <w:szCs w:val="20"/>
+          <w:lang w:val="pt-PT"/>
+        </w:rPr>
+        <w:instrText xml:space="preserve"> SEQ Figura \* ARABIC </w:instrText>
+      </w:r>
+      <w:r>
+        <w:rPr>
+          <w:sz w:val="20"/>
+          <w:szCs w:val="20"/>
+        </w:rPr>
+        <w:fldChar w:fldCharType="separate"/>
+      </w:r>
+      <w:r>
+        <w:rPr>
+          <w:noProof/>
+          <w:sz w:val="20"/>
+          <w:szCs w:val="20"/>
+          <w:lang w:val="pt-PT"/>
+        </w:rPr>
+        <w:t>36</w:t>
+      </w:r>
+      <w:r>
+        <w:rPr>
+          <w:sz w:val="20"/>
+          <w:szCs w:val="20"/>
+        </w:rPr>
+        <w:fldChar w:fldCharType="end"/>
+      </w:r>
+      <w:r>
+        <w:rPr>
+          <w:sz w:val="20"/>
+          <w:szCs w:val="20"/>
+          <w:lang w:val="pt-PT"/>
+        </w:rPr>
+        <w:t xml:space="preserve"> - API </w:t>
+      </w:r>
+      <w:proofErr w:type="spellStart"/>
+      <w:r>
+        <w:rPr>
+          <w:sz w:val="20"/>
+          <w:szCs w:val="20"/>
+          <w:lang w:val="pt-PT"/>
+        </w:rPr>
+        <w:t>endpoint</w:t>
+      </w:r>
+      <w:proofErr w:type="spellEnd"/>
+      <w:r>
+        <w:rPr>
+          <w:sz w:val="20"/>
+          <w:szCs w:val="20"/>
+          <w:lang w:val="pt-PT"/>
+        </w:rPr>
+        <w:t xml:space="preserve">, </w:t>
+      </w:r>
+      <w:proofErr w:type="spellStart"/>
+      <w:r>
+        <w:rPr>
+          <w:sz w:val="20"/>
+          <w:szCs w:val="20"/>
+          <w:lang w:val="pt-PT"/>
+        </w:rPr>
+        <w:t>ledState</w:t>
+      </w:r>
+      <w:proofErr w:type="spellEnd"/>
+    </w:p>
+    <w:p>
+      <w:pPr>
         <w:pStyle w:val="Ttulo1"/>
         <w:rPr>
           <w:color w:val="70AD47" w:themeColor="accent6"/>
@@ -10585,6 +11446,7 @@
           <w:color w:val="70AD47" w:themeColor="accent6"/>
           <w:lang w:val="pt-PT"/>
         </w:rPr>
+        <w:lastRenderedPageBreak/>
         <w:t>Desafios e problemas encontrados.</w:t>
       </w:r>
     </w:p>
@@ -10880,8 +11742,8 @@
       </w:r>
     </w:p>
     <w:sectPr>
-      <w:headerReference w:type="default" r:id="rId44"/>
-      <w:footerReference w:type="default" r:id="rId45"/>
+      <w:headerReference w:type="default" r:id="rId48"/>
+      <w:footerReference w:type="default" r:id="rId49"/>
       <w:pgSz w:w="11906" w:h="16838"/>
       <w:pgMar w:top="1417" w:right="1701" w:bottom="1417" w:left="1701" w:header="708" w:footer="708" w:gutter="0"/>
       <w:cols w:space="708"/>
@@ -15315,14 +16177,6 @@
 </file>
 
 <file path=customXml/item1.xml><?xml version="1.0" encoding="utf-8"?>
-<p:properties xmlns:p="http://schemas.microsoft.com/office/2006/metadata/properties" xmlns:xsi="http://www.w3.org/2001/XMLSchema-instance" xmlns:pc="http://schemas.microsoft.com/office/infopath/2007/PartnerControls">
-  <documentManagement>
-    <_activity xmlns="2663ee84-6f07-4303-978b-f83546280d04" xsi:nil="true"/>
-  </documentManagement>
-</p:properties>
-</file>
-
-<file path=customXml/item2.xml><?xml version="1.0" encoding="utf-8"?>
 <ct:contentTypeSchema xmlns:ct="http://schemas.microsoft.com/office/2006/metadata/contentType" xmlns:ma="http://schemas.microsoft.com/office/2006/metadata/properties/metaAttributes" ct:_="" ma:_="" ma:contentTypeName="Documento" ma:contentTypeID="0x010100DE485C3119841F4DBF336B54796D93AB" ma:contentTypeVersion="10" ma:contentTypeDescription="Criar um novo documento." ma:contentTypeScope="" ma:versionID="e1528158ebaf7510e12bdf9d55724ab2">
   <xsd:schema xmlns:xsd="http://www.w3.org/2001/XMLSchema" xmlns:xs="http://www.w3.org/2001/XMLSchema" xmlns:p="http://schemas.microsoft.com/office/2006/metadata/properties" xmlns:ns3="2663ee84-6f07-4303-978b-f83546280d04" xmlns:ns4="b1033a53-3cab-4dea-8631-5c904a28cbe2" targetNamespace="http://schemas.microsoft.com/office/2006/metadata/properties" ma:root="true" ma:fieldsID="290f7441a33491911f9759c10daf9847" ns3:_="" ns4:_="">
     <xsd:import namespace="2663ee84-6f07-4303-978b-f83546280d04"/>
@@ -15525,11 +16379,15 @@
 </ct:contentTypeSchema>
 </file>
 
-<file path=customXml/item3.xml><?xml version="1.0" encoding="utf-8"?>
-<b:Sources xmlns:b="http://schemas.openxmlformats.org/officeDocument/2006/bibliography" xmlns="http://schemas.openxmlformats.org/officeDocument/2006/bibliography" SelectedStyle="\APASixthEditionOfficeOnline.xsl" StyleName="APA" Version="6"/>
+<file path=customXml/item2.xml><?xml version="1.0" encoding="utf-8"?>
+<p:properties xmlns:p="http://schemas.microsoft.com/office/2006/metadata/properties" xmlns:xsi="http://www.w3.org/2001/XMLSchema-instance" xmlns:pc="http://schemas.microsoft.com/office/infopath/2007/PartnerControls">
+  <documentManagement>
+    <_activity xmlns="2663ee84-6f07-4303-978b-f83546280d04" xsi:nil="true"/>
+  </documentManagement>
+</p:properties>
 </file>
 
-<file path=customXml/item4.xml><?xml version="1.0" encoding="utf-8"?>
+<file path=customXml/item3.xml><?xml version="1.0" encoding="utf-8"?>
 <?mso-contentType ?>
 <FormTemplates xmlns="http://schemas.microsoft.com/sharepoint/v3/contenttype/forms">
   <Display>DocumentLibraryForm</Display>
@@ -15538,17 +16396,11 @@
 </FormTemplates>
 </file>
 
-<file path=customXml/itemProps1.xml><?xml version="1.0" encoding="utf-8"?>
-<ds:datastoreItem xmlns:ds="http://schemas.openxmlformats.org/officeDocument/2006/customXml" ds:itemID="{CE279A3C-9986-4A07-ABA5-A3A578BE6EF3}">
-  <ds:schemaRefs>
-    <ds:schemaRef ds:uri="http://schemas.microsoft.com/office/2006/metadata/properties"/>
-    <ds:schemaRef ds:uri="http://schemas.microsoft.com/office/infopath/2007/PartnerControls"/>
-    <ds:schemaRef ds:uri="2663ee84-6f07-4303-978b-f83546280d04"/>
-  </ds:schemaRefs>
-</ds:datastoreItem>
+<file path=customXml/item4.xml><?xml version="1.0" encoding="utf-8"?>
+<b:Sources xmlns:b="http://schemas.openxmlformats.org/officeDocument/2006/bibliography" xmlns="http://schemas.openxmlformats.org/officeDocument/2006/bibliography" SelectedStyle="\APASixthEditionOfficeOnline.xsl" StyleName="APA" Version="6"/>
 </file>
 
-<file path=customXml/itemProps2.xml><?xml version="1.0" encoding="utf-8"?>
+<file path=customXml/itemProps1.xml><?xml version="1.0" encoding="utf-8"?>
 <ds:datastoreItem xmlns:ds="http://schemas.openxmlformats.org/officeDocument/2006/customXml" ds:itemID="{9158FE79-8BD1-4734-BC26-3DDF0BC05666}">
   <ds:schemaRefs>
     <ds:schemaRef ds:uri="http://schemas.microsoft.com/office/2006/metadata/contentType"/>
@@ -15567,18 +16419,28 @@
 </ds:datastoreItem>
 </file>
 
+<file path=customXml/itemProps2.xml><?xml version="1.0" encoding="utf-8"?>
+<ds:datastoreItem xmlns:ds="http://schemas.openxmlformats.org/officeDocument/2006/customXml" ds:itemID="{CE279A3C-9986-4A07-ABA5-A3A578BE6EF3}">
+  <ds:schemaRefs>
+    <ds:schemaRef ds:uri="http://schemas.microsoft.com/office/2006/metadata/properties"/>
+    <ds:schemaRef ds:uri="http://schemas.microsoft.com/office/infopath/2007/PartnerControls"/>
+    <ds:schemaRef ds:uri="2663ee84-6f07-4303-978b-f83546280d04"/>
+  </ds:schemaRefs>
+</ds:datastoreItem>
+</file>
+
 <file path=customXml/itemProps3.xml><?xml version="1.0" encoding="utf-8"?>
+<ds:datastoreItem xmlns:ds="http://schemas.openxmlformats.org/officeDocument/2006/customXml" ds:itemID="{B43DDEB1-C3D2-4231-BD62-80EEF7431972}">
+  <ds:schemaRefs>
+    <ds:schemaRef ds:uri="http://schemas.microsoft.com/sharepoint/v3/contenttype/forms"/>
+  </ds:schemaRefs>
+</ds:datastoreItem>
+</file>
+
+<file path=customXml/itemProps4.xml><?xml version="1.0" encoding="utf-8"?>
 <ds:datastoreItem xmlns:ds="http://schemas.openxmlformats.org/officeDocument/2006/customXml" ds:itemID="{8BF7E4B6-0615-4FE3-A007-E799029D8E4E}">
   <ds:schemaRefs>
     <ds:schemaRef ds:uri="http://schemas.openxmlformats.org/officeDocument/2006/bibliography"/>
   </ds:schemaRefs>
 </ds:datastoreItem>
-</file>
-
-<file path=customXml/itemProps4.xml><?xml version="1.0" encoding="utf-8"?>
-<ds:datastoreItem xmlns:ds="http://schemas.openxmlformats.org/officeDocument/2006/customXml" ds:itemID="{B43DDEB1-C3D2-4231-BD62-80EEF7431972}">
-  <ds:schemaRefs>
-    <ds:schemaRef ds:uri="http://schemas.microsoft.com/sharepoint/v3/contenttype/forms"/>
-  </ds:schemaRefs>
-</ds:datastoreItem>
 </file>
</xml_diff>